<commit_message>
Minor updates to IT and Progress Report
</commit_message>
<xml_diff>
--- a/DinoGame/IT.docx
+++ b/DinoGame/IT.docx
@@ -248,98 +248,117 @@
     </w:p>
     <w:p>
       <w:pPr>
+        <w:snapToGrid w:val="0"/>
+        <w:spacing w:before="120" w:after="120"/>
+        <w:ind w:firstLine="360"/>
         <w:jc w:val="center"/>
         <w:rPr>
-          <w:rFonts w:ascii="Arial" w:hAnsi="Arial" w:cs="Arial"/>
+          <w:rFonts w:ascii="Arial" w:eastAsia="Calibri" w:hAnsi="Arial" w:cs="Arial"/>
           <w:sz w:val="28"/>
-          <w:bdr w:val="none" w:sz="0" w:space="0" w:color="auto" w:frame="1"/>
+          <w:szCs w:val="22"/>
         </w:rPr>
       </w:pPr>
       <w:r>
         <w:rPr>
-          <w:rFonts w:ascii="Arial" w:hAnsi="Arial" w:cs="Arial"/>
+          <w:rFonts w:ascii="Arial" w:eastAsia="Calibri" w:hAnsi="Arial" w:cs="Arial"/>
           <w:sz w:val="28"/>
-          <w:bdr w:val="none" w:sz="0" w:space="0" w:color="auto" w:frame="1"/>
-        </w:rPr>
-        <w:t>Alice</w:t>
-      </w:r>
-      <w:r>
-        <w:rPr>
-          <w:rFonts w:ascii="Arial" w:hAnsi="Arial" w:cs="Arial"/>
-          <w:sz w:val="28"/>
-          <w:bdr w:val="none" w:sz="0" w:space="0" w:color="auto" w:frame="1"/>
-        </w:rPr>
-        <w:t xml:space="preserve"> B</w:t>
+          <w:szCs w:val="22"/>
+        </w:rPr>
+        <w:t>Ricardo Jimenez</w:t>
       </w:r>
     </w:p>
     <w:p>
       <w:pPr>
+        <w:snapToGrid w:val="0"/>
+        <w:spacing w:before="120" w:after="120"/>
+        <w:ind w:firstLine="360"/>
         <w:jc w:val="center"/>
         <w:rPr>
-          <w:rFonts w:ascii="Arial" w:hAnsi="Arial" w:cs="Arial"/>
+          <w:rFonts w:ascii="Arial" w:eastAsia="Calibri" w:hAnsi="Arial" w:cs="Arial"/>
           <w:sz w:val="28"/>
-          <w:bdr w:val="none" w:sz="0" w:space="0" w:color="auto" w:frame="1"/>
+          <w:szCs w:val="22"/>
         </w:rPr>
       </w:pPr>
       <w:r>
         <w:rPr>
-          <w:rFonts w:ascii="Arial" w:hAnsi="Arial" w:cs="Arial"/>
+          <w:rFonts w:ascii="Arial" w:eastAsia="Calibri" w:hAnsi="Arial" w:cs="Arial"/>
           <w:sz w:val="28"/>
-          <w:bdr w:val="none" w:sz="0" w:space="0" w:color="auto" w:frame="1"/>
-        </w:rPr>
-        <w:t>Bob</w:t>
-      </w:r>
-      <w:r>
-        <w:rPr>
-          <w:rFonts w:ascii="Arial" w:hAnsi="Arial" w:cs="Arial"/>
-          <w:sz w:val="28"/>
-          <w:bdr w:val="none" w:sz="0" w:space="0" w:color="auto" w:frame="1"/>
-        </w:rPr>
-        <w:t xml:space="preserve"> C</w:t>
+          <w:szCs w:val="22"/>
+        </w:rPr>
+        <w:t>Austin Leach</w:t>
       </w:r>
     </w:p>
     <w:p>
       <w:pPr>
+        <w:snapToGrid w:val="0"/>
+        <w:spacing w:before="120" w:after="120"/>
+        <w:ind w:firstLine="360"/>
         <w:jc w:val="center"/>
         <w:rPr>
-          <w:rFonts w:ascii="Arial" w:hAnsi="Arial" w:cs="Arial"/>
+          <w:rFonts w:ascii="Arial" w:eastAsia="Calibri" w:hAnsi="Arial" w:cs="Arial"/>
           <w:sz w:val="28"/>
-          <w:bdr w:val="none" w:sz="0" w:space="0" w:color="auto" w:frame="1"/>
+          <w:szCs w:val="22"/>
         </w:rPr>
       </w:pPr>
       <w:r>
         <w:rPr>
-          <w:rFonts w:ascii="Arial" w:hAnsi="Arial" w:cs="Arial"/>
+          <w:rFonts w:ascii="Arial" w:eastAsia="Calibri" w:hAnsi="Arial" w:cs="Arial"/>
           <w:sz w:val="28"/>
-          <w:bdr w:val="none" w:sz="0" w:space="0" w:color="auto" w:frame="1"/>
-        </w:rPr>
-        <w:t>Chris</w:t>
-      </w:r>
-      <w:r>
-        <w:rPr>
-          <w:rFonts w:ascii="Arial" w:hAnsi="Arial" w:cs="Arial"/>
-          <w:sz w:val="28"/>
-          <w:bdr w:val="none" w:sz="0" w:space="0" w:color="auto" w:frame="1"/>
-        </w:rPr>
-        <w:t xml:space="preserve"> D</w:t>
+          <w:szCs w:val="22"/>
+        </w:rPr>
+        <w:t>Bradford Greene</w:t>
       </w:r>
     </w:p>
     <w:p>
       <w:pPr>
+        <w:snapToGrid w:val="0"/>
+        <w:spacing w:before="120" w:after="120"/>
+        <w:ind w:firstLine="360"/>
         <w:jc w:val="center"/>
         <w:rPr>
-          <w:rFonts w:ascii="Arial" w:hAnsi="Arial" w:cs="Arial"/>
+          <w:rFonts w:ascii="Arial" w:eastAsia="Calibri" w:hAnsi="Arial" w:cs="Arial"/>
           <w:sz w:val="28"/>
-          <w:bdr w:val="none" w:sz="0" w:space="0" w:color="auto" w:frame="1"/>
+          <w:szCs w:val="22"/>
         </w:rPr>
       </w:pPr>
       <w:r>
         <w:rPr>
-          <w:rFonts w:ascii="Arial" w:hAnsi="Arial" w:cs="Arial"/>
+          <w:rFonts w:ascii="Arial" w:eastAsia="Calibri" w:hAnsi="Arial" w:cs="Arial"/>
           <w:sz w:val="28"/>
-          <w:bdr w:val="none" w:sz="0" w:space="0" w:color="auto" w:frame="1"/>
-        </w:rPr>
-        <w:t>Dan E</w:t>
+          <w:szCs w:val="22"/>
+        </w:rPr>
+        <w:t>Marc Montero</w:t>
+      </w:r>
+    </w:p>
+    <w:p>
+      <w:pPr>
+        <w:snapToGrid w:val="0"/>
+        <w:spacing w:before="120" w:after="120"/>
+        <w:ind w:firstLine="360"/>
+        <w:jc w:val="center"/>
+        <w:rPr>
+          <w:rFonts w:ascii="Arial" w:eastAsia="Calibri" w:hAnsi="Arial" w:cs="Arial"/>
+          <w:sz w:val="28"/>
+          <w:szCs w:val="22"/>
+        </w:rPr>
+      </w:pPr>
+      <w:proofErr w:type="spellStart"/>
+      <w:r>
+        <w:rPr>
+          <w:rFonts w:ascii="Arial" w:eastAsia="Calibri" w:hAnsi="Arial" w:cs="Arial"/>
+          <w:sz w:val="28"/>
+          <w:szCs w:val="22"/>
+        </w:rPr>
+        <w:t>TiRon</w:t>
+      </w:r>
+      <w:proofErr w:type="spellEnd"/>
+      <w:r>
+        <w:rPr>
+          <w:rFonts w:ascii="Arial" w:eastAsia="Calibri" w:hAnsi="Arial" w:cs="Arial"/>
+          <w:sz w:val="28"/>
+          <w:szCs w:val="22"/>
+        </w:rPr>
+        <w:t xml:space="preserve"> Anderson</w:t>
       </w:r>
     </w:p>
     <w:p>
@@ -569,7 +588,20 @@
           <w:szCs w:val="20"/>
           <w:bdr w:val="none" w:sz="0" w:space="0" w:color="auto" w:frame="1"/>
         </w:rPr>
-        <w:t>There is no non-functional testing in this game.</w:t>
+        <w:t xml:space="preserve">Test plays are done throughout process, which tests how smoothly the game runs. </w:t>
+      </w:r>
+      <w:bookmarkStart w:id="0" w:name="_GoBack"/>
+      <w:bookmarkEnd w:id="0"/>
+      <w:r>
+        <w:rPr>
+          <w:rFonts w:ascii="Arial" w:hAnsi="Arial" w:cs="Arial"/>
+          <w:iCs/>
+          <w:color w:val="000000"/>
+          <w:sz w:val="20"/>
+          <w:szCs w:val="20"/>
+          <w:bdr w:val="none" w:sz="0" w:space="0" w:color="auto" w:frame="1"/>
+        </w:rPr>
+        <w:t xml:space="preserve"> </w:t>
       </w:r>
     </w:p>
     <w:p>
@@ -639,10 +671,28 @@
           <w:szCs w:val="20"/>
           <w:bdr w:val="none" w:sz="0" w:space="0" w:color="auto" w:frame="1"/>
         </w:rPr>
-        <w:t>We walkthrough the code written thus far as a group over zoom screen sharing.</w:t>
+        <w:t>We walk</w:t>
       </w:r>
-      <w:bookmarkStart w:id="0" w:name="_GoBack"/>
-      <w:bookmarkEnd w:id="0"/>
+      <w:r>
+        <w:rPr>
+          <w:rFonts w:ascii="Arial" w:hAnsi="Arial" w:cs="Arial"/>
+          <w:color w:val="000000"/>
+          <w:sz w:val="20"/>
+          <w:szCs w:val="20"/>
+          <w:bdr w:val="none" w:sz="0" w:space="0" w:color="auto" w:frame="1"/>
+        </w:rPr>
+        <w:t xml:space="preserve">ed </w:t>
+      </w:r>
+      <w:r>
+        <w:rPr>
+          <w:rFonts w:ascii="Arial" w:hAnsi="Arial" w:cs="Arial"/>
+          <w:color w:val="000000"/>
+          <w:sz w:val="20"/>
+          <w:szCs w:val="20"/>
+          <w:bdr w:val="none" w:sz="0" w:space="0" w:color="auto" w:frame="1"/>
+        </w:rPr>
+        <w:t>through the code written thus far as a group over zoom screen sharing.</w:t>
+      </w:r>
     </w:p>
     <w:sectPr>
       <w:pgSz w:w="12240" w:h="15840"/>

</xml_diff>

<commit_message>
Changed sprite in all scenes for astronaut
</commit_message>
<xml_diff>
--- a/DinoGame/IT.docx
+++ b/DinoGame/IT.docx
@@ -135,7 +135,27 @@
           <w:sz w:val="44"/>
           <w:bdr w:val="none" w:sz="0" w:space="0" w:color="auto" w:frame="1"/>
         </w:rPr>
-        <w:t xml:space="preserve"> &lt;X&gt;</w:t>
+        <w:t xml:space="preserve"> &lt;</w:t>
+      </w:r>
+      <w:r>
+        <w:rPr>
+          <w:rFonts w:ascii="Arial" w:hAnsi="Arial" w:cs="Arial"/>
+          <w:b/>
+          <w:sz w:val="44"/>
+          <w:bdr w:val="none" w:sz="0" w:space="0" w:color="auto" w:frame="1"/>
+        </w:rPr>
+        <w:t>2</w:t>
+      </w:r>
+      <w:bookmarkStart w:id="0" w:name="_GoBack"/>
+      <w:bookmarkEnd w:id="0"/>
+      <w:r>
+        <w:rPr>
+          <w:rFonts w:ascii="Arial" w:hAnsi="Arial" w:cs="Arial"/>
+          <w:b/>
+          <w:sz w:val="44"/>
+          <w:bdr w:val="none" w:sz="0" w:space="0" w:color="auto" w:frame="1"/>
+        </w:rPr>
+        <w:t>&gt;</w:t>
       </w:r>
     </w:p>
     <w:p>
@@ -186,7 +206,23 @@
           <w:sz w:val="28"/>
           <w:bdr w:val="none" w:sz="0" w:space="0" w:color="auto" w:frame="1"/>
         </w:rPr>
-        <w:t>Version 1.0</w:t>
+        <w:t xml:space="preserve">Version </w:t>
+      </w:r>
+      <w:r>
+        <w:rPr>
+          <w:rFonts w:ascii="Arial" w:hAnsi="Arial" w:cs="Arial"/>
+          <w:sz w:val="28"/>
+          <w:bdr w:val="none" w:sz="0" w:space="0" w:color="auto" w:frame="1"/>
+        </w:rPr>
+        <w:t>3</w:t>
+      </w:r>
+      <w:r>
+        <w:rPr>
+          <w:rFonts w:ascii="Arial" w:hAnsi="Arial" w:cs="Arial"/>
+          <w:sz w:val="28"/>
+          <w:bdr w:val="none" w:sz="0" w:space="0" w:color="auto" w:frame="1"/>
+        </w:rPr>
+        <w:t>.0</w:t>
       </w:r>
     </w:p>
     <w:p>
@@ -547,38 +583,8 @@
           <w:szCs w:val="20"/>
           <w:bdr w:val="none" w:sz="0" w:space="0" w:color="auto" w:frame="1"/>
         </w:rPr>
-        <w:t>Testing was done in the game manually with each new feature added by testing it by moving around and interacting with various things.</w:t>
+        <w:t xml:space="preserve">Testing was done in the game manually with each new feature added by testing it by moving around and interacting with </w:t>
       </w:r>
-    </w:p>
-    <w:p>
-      <w:pPr>
-        <w:pStyle w:val="Heading1"/>
-        <w:rPr>
-          <w:rFonts w:ascii="inherit" w:hAnsi="inherit" w:cs="Lucida Grande" w:hint="eastAsia"/>
-        </w:rPr>
-      </w:pPr>
-      <w:r>
-        <w:rPr>
-          <w:bdr w:val="none" w:sz="0" w:space="0" w:color="auto" w:frame="1"/>
-        </w:rPr>
-        <w:t>Execution-based Non-Functional Testing</w:t>
-      </w:r>
-      <w:r>
-        <w:rPr>
-          <w:bdr w:val="none" w:sz="0" w:space="0" w:color="auto" w:frame="1"/>
-        </w:rPr>
-        <w:t xml:space="preserve"> (10 points)</w:t>
-      </w:r>
-    </w:p>
-    <w:p>
-      <w:pPr>
-        <w:shd w:val="clear" w:color="auto" w:fill="FFFFFF"/>
-        <w:rPr>
-          <w:rFonts w:ascii="Lucida Grande" w:hAnsi="Lucida Grande" w:cs="Lucida Grande"/>
-          <w:iCs/>
-          <w:color w:val="000000"/>
-        </w:rPr>
-      </w:pPr>
       <w:r>
         <w:rPr>
           <w:rFonts w:ascii="Arial" w:hAnsi="Arial" w:cs="Arial"/>
@@ -588,10 +594,8 @@
           <w:szCs w:val="20"/>
           <w:bdr w:val="none" w:sz="0" w:space="0" w:color="auto" w:frame="1"/>
         </w:rPr>
-        <w:t xml:space="preserve">Test plays are done throughout process, which tests how smoothly the game runs. </w:t>
+        <w:t>all objects</w:t>
       </w:r>
-      <w:bookmarkStart w:id="0" w:name="_GoBack"/>
-      <w:bookmarkEnd w:id="0"/>
       <w:r>
         <w:rPr>
           <w:rFonts w:ascii="Arial" w:hAnsi="Arial" w:cs="Arial"/>
@@ -601,6 +605,135 @@
           <w:szCs w:val="20"/>
           <w:bdr w:val="none" w:sz="0" w:space="0" w:color="auto" w:frame="1"/>
         </w:rPr>
+        <w:t>.</w:t>
+      </w:r>
+      <w:r>
+        <w:rPr>
+          <w:rFonts w:ascii="Arial" w:hAnsi="Arial" w:cs="Arial"/>
+          <w:iCs/>
+          <w:color w:val="000000"/>
+          <w:sz w:val="20"/>
+          <w:szCs w:val="20"/>
+          <w:bdr w:val="none" w:sz="0" w:space="0" w:color="auto" w:frame="1"/>
+        </w:rPr>
+        <w:t xml:space="preserve"> </w:t>
+      </w:r>
+      <w:r>
+        <w:rPr>
+          <w:rFonts w:ascii="Arial" w:hAnsi="Arial" w:cs="Arial"/>
+          <w:iCs/>
+          <w:color w:val="000000"/>
+          <w:sz w:val="20"/>
+          <w:szCs w:val="20"/>
+          <w:bdr w:val="none" w:sz="0" w:space="0" w:color="auto" w:frame="1"/>
+        </w:rPr>
+        <w:t xml:space="preserve">Since the game progresses in a linear fashion, it is unlikely for a user </w:t>
+      </w:r>
+      <w:r>
+        <w:rPr>
+          <w:rFonts w:ascii="Arial" w:hAnsi="Arial" w:cs="Arial"/>
+          <w:iCs/>
+          <w:color w:val="000000"/>
+          <w:sz w:val="20"/>
+          <w:szCs w:val="20"/>
+          <w:bdr w:val="none" w:sz="0" w:space="0" w:color="auto" w:frame="1"/>
+        </w:rPr>
+        <w:t xml:space="preserve">to </w:t>
+      </w:r>
+      <w:r>
+        <w:rPr>
+          <w:rFonts w:ascii="Arial" w:hAnsi="Arial" w:cs="Arial"/>
+          <w:iCs/>
+          <w:color w:val="000000"/>
+          <w:sz w:val="20"/>
+          <w:szCs w:val="20"/>
+          <w:bdr w:val="none" w:sz="0" w:space="0" w:color="auto" w:frame="1"/>
+        </w:rPr>
+        <w:t xml:space="preserve">misuse functions or to “break” </w:t>
+      </w:r>
+      <w:r>
+        <w:rPr>
+          <w:rFonts w:ascii="Arial" w:hAnsi="Arial" w:cs="Arial"/>
+          <w:iCs/>
+          <w:color w:val="000000"/>
+          <w:sz w:val="20"/>
+          <w:szCs w:val="20"/>
+          <w:bdr w:val="none" w:sz="0" w:space="0" w:color="auto" w:frame="1"/>
+        </w:rPr>
+        <w:t xml:space="preserve">the </w:t>
+      </w:r>
+      <w:r>
+        <w:rPr>
+          <w:rFonts w:ascii="Arial" w:hAnsi="Arial" w:cs="Arial"/>
+          <w:iCs/>
+          <w:color w:val="000000"/>
+          <w:sz w:val="20"/>
+          <w:szCs w:val="20"/>
+          <w:bdr w:val="none" w:sz="0" w:space="0" w:color="auto" w:frame="1"/>
+        </w:rPr>
+        <w:t>game.</w:t>
+      </w:r>
+    </w:p>
+    <w:p>
+      <w:pPr>
+        <w:pStyle w:val="Heading1"/>
+        <w:rPr>
+          <w:rFonts w:ascii="inherit" w:hAnsi="inherit" w:cs="Lucida Grande" w:hint="eastAsia"/>
+        </w:rPr>
+      </w:pPr>
+      <w:r>
+        <w:rPr>
+          <w:bdr w:val="none" w:sz="0" w:space="0" w:color="auto" w:frame="1"/>
+        </w:rPr>
+        <w:t>Execution-based Non-Functional Testing</w:t>
+      </w:r>
+      <w:r>
+        <w:rPr>
+          <w:bdr w:val="none" w:sz="0" w:space="0" w:color="auto" w:frame="1"/>
+        </w:rPr>
+        <w:t xml:space="preserve"> (10 points)</w:t>
+      </w:r>
+    </w:p>
+    <w:p>
+      <w:pPr>
+        <w:shd w:val="clear" w:color="auto" w:fill="FFFFFF"/>
+        <w:rPr>
+          <w:rFonts w:ascii="Lucida Grande" w:hAnsi="Lucida Grande" w:cs="Lucida Grande"/>
+          <w:iCs/>
+          <w:color w:val="000000"/>
+        </w:rPr>
+      </w:pPr>
+      <w:r>
+        <w:rPr>
+          <w:rFonts w:ascii="Arial" w:hAnsi="Arial" w:cs="Arial"/>
+          <w:iCs/>
+          <w:color w:val="000000"/>
+          <w:sz w:val="20"/>
+          <w:szCs w:val="20"/>
+          <w:bdr w:val="none" w:sz="0" w:space="0" w:color="auto" w:frame="1"/>
+        </w:rPr>
+        <w:t xml:space="preserve">Test plays </w:t>
+      </w:r>
+      <w:r>
+        <w:rPr>
+          <w:rFonts w:ascii="Arial" w:hAnsi="Arial" w:cs="Arial"/>
+          <w:iCs/>
+          <w:color w:val="000000"/>
+          <w:sz w:val="20"/>
+          <w:szCs w:val="20"/>
+          <w:bdr w:val="none" w:sz="0" w:space="0" w:color="auto" w:frame="1"/>
+        </w:rPr>
+        <w:t>allow us to observe how smoothly the game runs. If it underperforms, we will adjust its traits to reduce any lag or desync.</w:t>
+      </w:r>
+      <w:r>
+        <w:rPr>
+          <w:rFonts w:ascii="Arial" w:hAnsi="Arial" w:cs="Arial"/>
+          <w:iCs/>
+          <w:color w:val="000000"/>
+          <w:sz w:val="20"/>
+          <w:szCs w:val="20"/>
+          <w:bdr w:val="none" w:sz="0" w:space="0" w:color="auto" w:frame="1"/>
+        </w:rPr>
         <w:t xml:space="preserve"> </w:t>
       </w:r>
     </w:p>
@@ -691,7 +824,7 @@
           <w:szCs w:val="20"/>
           <w:bdr w:val="none" w:sz="0" w:space="0" w:color="auto" w:frame="1"/>
         </w:rPr>
-        <w:t>through the code written thus far as a group over zoom screen sharing.</w:t>
+        <w:t>through the code written as a group over zoom screen sharing.</w:t>
       </w:r>
     </w:p>
     <w:sectPr>

</xml_diff>